<commit_message>
EM:created variable indsPerPeakOverall, since indsPerPeak gave indices relative to the short block in which the peak was detected not relative to the inds of the whole data file.
</commit_message>
<xml_diff>
--- a/SpikeWaveDetector.docx
+++ b/SpikeWaveDetector.docx
@@ -1,6 +1,6 @@
 
 <file path=word/document.xml><?xml version="1.0" encoding="utf-8"?>
-<w:document xmlns:wpc="http://schemas.microsoft.com/office/word/2010/wordprocessingCanvas" xmlns:cx="http://schemas.microsoft.com/office/drawing/2014/chartex" xmlns:mc="http://schemas.openxmlformats.org/markup-compatibility/2006" xmlns:o="urn:schemas-microsoft-com:office:office" xmlns:r="http://schemas.openxmlformats.org/officeDocument/2006/relationships" xmlns:m="http://schemas.openxmlformats.org/officeDocument/2006/math" xmlns:v="urn:schemas-microsoft-com:vml" xmlns:wp14="http://schemas.microsoft.com/office/word/2010/wordprocessingDrawing" xmlns:wp="http://schemas.openxmlformats.org/drawingml/2006/wordprocessingDrawing" xmlns:w10="urn:schemas-microsoft-com:office:word" xmlns:w="http://schemas.openxmlformats.org/wordprocessingml/2006/main" xmlns:w14="http://schemas.microsoft.com/office/word/2010/wordml" xmlns:w15="http://schemas.microsoft.com/office/word/2012/wordml" xmlns:w16se="http://schemas.microsoft.com/office/word/2015/wordml/symex" xmlns:wpg="http://schemas.microsoft.com/office/word/2010/wordprocessingGroup" xmlns:wpi="http://schemas.microsoft.com/office/word/2010/wordprocessingInk" xmlns:wne="http://schemas.microsoft.com/office/word/2006/wordml" xmlns:wps="http://schemas.microsoft.com/office/word/2010/wordprocessingShape" mc:Ignorable="w14 w15 w16se wp14">
+<w:document xmlns:wpc="http://schemas.microsoft.com/office/word/2010/wordprocessingCanvas" xmlns:cx="http://schemas.microsoft.com/office/drawing/2014/chartex" xmlns:cx1="http://schemas.microsoft.com/office/drawing/2015/9/8/chartex" xmlns:cx2="http://schemas.microsoft.com/office/drawing/2015/10/21/chartex" xmlns:cx3="http://schemas.microsoft.com/office/drawing/2016/5/9/chartex" xmlns:cx4="http://schemas.microsoft.com/office/drawing/2016/5/10/chartex" xmlns:cx5="http://schemas.microsoft.com/office/drawing/2016/5/11/chartex" xmlns:cx6="http://schemas.microsoft.com/office/drawing/2016/5/12/chartex" xmlns:cx7="http://schemas.microsoft.com/office/drawing/2016/5/13/chartex" xmlns:cx8="http://schemas.microsoft.com/office/drawing/2016/5/14/chartex" xmlns:mc="http://schemas.openxmlformats.org/markup-compatibility/2006" xmlns:aink="http://schemas.microsoft.com/office/drawing/2016/ink" xmlns:am3d="http://schemas.microsoft.com/office/drawing/2017/model3d" xmlns:o="urn:schemas-microsoft-com:office:office" xmlns:r="http://schemas.openxmlformats.org/officeDocument/2006/relationships" xmlns:m="http://schemas.openxmlformats.org/officeDocument/2006/math" xmlns:v="urn:schemas-microsoft-com:vml" xmlns:wp14="http://schemas.microsoft.com/office/word/2010/wordprocessingDrawing" xmlns:wp="http://schemas.openxmlformats.org/drawingml/2006/wordprocessingDrawing" xmlns:w10="urn:schemas-microsoft-com:office:word" xmlns:w="http://schemas.openxmlformats.org/wordprocessingml/2006/main" xmlns:w14="http://schemas.microsoft.com/office/word/2010/wordml" xmlns:w15="http://schemas.microsoft.com/office/word/2012/wordml" xmlns:w16cex="http://schemas.microsoft.com/office/word/2018/wordml/cex" xmlns:w16cid="http://schemas.microsoft.com/office/word/2016/wordml/cid" xmlns:w16="http://schemas.microsoft.com/office/word/2018/wordml" xmlns:w16se="http://schemas.microsoft.com/office/word/2015/wordml/symex" xmlns:wpg="http://schemas.microsoft.com/office/word/2010/wordprocessingGroup" xmlns:wpi="http://schemas.microsoft.com/office/word/2010/wordprocessingInk" xmlns:wne="http://schemas.microsoft.com/office/word/2006/wordml" xmlns:wps="http://schemas.microsoft.com/office/word/2010/wordprocessingShape" mc:Ignorable="w14 w15 w16se w16cid w16 w16cex wp14">
   <w:body>
     <w:p>
       <w:pPr>
@@ -76,13 +76,8 @@
         <w:t xml:space="preserve">find points in the data which satisfy one of several conditions </w:t>
       </w:r>
       <w:r>
-        <w:t xml:space="preserve">regarding the amplitude after </w:t>
-      </w:r>
-      <w:proofErr w:type="spellStart"/>
-      <w:r>
-        <w:t>bandpass</w:t>
-      </w:r>
-      <w:proofErr w:type="spellEnd"/>
+        <w:t>regarding the amplitude after bandpass</w:t>
+      </w:r>
       <w:r>
         <w:t xml:space="preserve">, </w:t>
       </w:r>
@@ -104,15 +99,7 @@
       </w:r>
       <w:proofErr w:type="spellEnd"/>
       <w:r>
-        <w:t xml:space="preserve"> energy (based on </w:t>
-      </w:r>
-      <w:proofErr w:type="spellStart"/>
-      <w:r>
-        <w:t>Zaveri</w:t>
-      </w:r>
-      <w:proofErr w:type="spellEnd"/>
-      <w:r>
-        <w:t xml:space="preserve"> et al 2014)</w:t>
+        <w:t xml:space="preserve"> energy (based on Zaveri et al 2014)</w:t>
       </w:r>
       <w:r>
         <w:t>, these methods were not validated on data, so should be used with caution.</w:t>
@@ -142,15 +129,7 @@
         <w:t>1. The e</w:t>
       </w:r>
       <w:r>
-        <w:t xml:space="preserve">nvelope of the signal after </w:t>
-      </w:r>
-      <w:proofErr w:type="spellStart"/>
-      <w:r>
-        <w:t>bandpass</w:t>
-      </w:r>
-      <w:proofErr w:type="spellEnd"/>
-      <w:r>
-        <w:t xml:space="preserve"> is above</w:t>
+        <w:t>nvelope of the signal after bandpass is above</w:t>
       </w:r>
       <w:r>
         <w:t xml:space="preserve"> </w:t>
@@ -246,7 +225,15 @@
         <w:t>and</w:t>
       </w:r>
       <w:r>
-        <w:t xml:space="preserve"> 3. 5. The amplitude and</w:t>
+        <w:t xml:space="preserve"> 3. </w:t>
+      </w:r>
+    </w:p>
+    <w:p>
+      <w:pPr>
+        <w:ind w:left="720"/>
+      </w:pPr>
+      <w:r>
+        <w:t>5. The amplitude and</w:t>
       </w:r>
       <w:r>
         <w:t xml:space="preserve"> </w:t>
@@ -258,15 +245,7 @@
         <w:t xml:space="preserve"> envelope of the</w:t>
       </w:r>
       <w:r>
-        <w:t xml:space="preserve"> signal after </w:t>
-      </w:r>
-      <w:proofErr w:type="spellStart"/>
-      <w:r>
-        <w:t>bandpass</w:t>
-      </w:r>
-      <w:proofErr w:type="spellEnd"/>
-      <w:r>
-        <w:t xml:space="preserve"> are both above threshold</w:t>
+        <w:t xml:space="preserve"> signal after bandpass are both above threshold</w:t>
       </w:r>
       <w:r>
         <w:t>s</w:t>
@@ -314,15 +293,7 @@
       </w:r>
       <w:proofErr w:type="spellEnd"/>
       <w:r>
-        <w:t xml:space="preserve"> et al J of Neuroscience 2011 and </w:t>
-      </w:r>
-      <w:proofErr w:type="spellStart"/>
-      <w:r>
-        <w:t>Nir</w:t>
-      </w:r>
-      <w:proofErr w:type="spellEnd"/>
-      <w:r>
-        <w:t xml:space="preserve"> et al Nat medicine 2017 (the latter two use the same method). Condition 1 is used in </w:t>
+        <w:t xml:space="preserve"> et al J of Neuroscience 2011 and Nir et al Nat medicine 2017 (the latter two use the same method). Condition 1 is used in </w:t>
       </w:r>
       <w:proofErr w:type="spellStart"/>
       <w:r>
@@ -338,12 +309,7 @@
       </w:r>
       <w:proofErr w:type="spellEnd"/>
       <w:r>
-        <w:t xml:space="preserve"> et al (where 5 is a variant, as they use the amplitude after a high pass rath</w:t>
-      </w:r>
-      <w:bookmarkStart w:id="0" w:name="_GoBack"/>
-      <w:bookmarkEnd w:id="0"/>
-      <w:r>
-        <w:t xml:space="preserve">er than the amplitude of the envelope after a band pass). The default parameters for the </w:t>
+        <w:t xml:space="preserve"> et al (where 5 is a variant, as they use the amplitude after a high pass rather than the amplitude of the envelope after a band pass). The default parameters for the </w:t>
       </w:r>
       <w:r>
         <w:t xml:space="preserve">thresholds for the </w:t>
@@ -564,6 +530,7 @@
         </w:numPr>
       </w:pPr>
       <w:r>
+        <w:lastRenderedPageBreak/>
         <w:t xml:space="preserve">The </w:t>
       </w:r>
       <w:r>
@@ -604,16 +571,7 @@
         </w:numPr>
       </w:pPr>
       <w:r>
-        <w:lastRenderedPageBreak/>
-        <w:t xml:space="preserve">The amplitude of the signal envelope is calculated by first performing </w:t>
-      </w:r>
-      <w:proofErr w:type="spellStart"/>
-      <w:r>
-        <w:t>bandpass</w:t>
-      </w:r>
-      <w:proofErr w:type="spellEnd"/>
-      <w:r>
-        <w:t xml:space="preserve"> filter and then finding the absolute value of the Hilbert transform of the resulting signal</w:t>
+        <w:t>The amplitude of the signal envelope is calculated by first performing bandpass filter and then finding the absolute value of the Hilbert transform of the resulting signal</w:t>
       </w:r>
       <w:r>
         <w:t>, the result is compared to the thresholds</w:t>
@@ -870,15 +828,7 @@
         <w:t xml:space="preserve">Parameters calculated in the detection process are stored in </w:t>
       </w:r>
       <w:r>
-        <w:t xml:space="preserve">in the </w:t>
-      </w:r>
-      <w:proofErr w:type="spellStart"/>
-      <w:r>
-        <w:t>struct</w:t>
-      </w:r>
-      <w:proofErr w:type="spellEnd"/>
-      <w:r>
-        <w:t xml:space="preserve"> </w:t>
+        <w:t xml:space="preserve">in the struct </w:t>
       </w:r>
       <w:proofErr w:type="spellStart"/>
       <w:r>
@@ -1178,7 +1128,7 @@
 </file>
 
 <file path=word/numbering.xml><?xml version="1.0" encoding="utf-8"?>
-<w:numbering xmlns:wpc="http://schemas.microsoft.com/office/word/2010/wordprocessingCanvas" xmlns:cx="http://schemas.microsoft.com/office/drawing/2014/chartex" xmlns:mc="http://schemas.openxmlformats.org/markup-compatibility/2006" xmlns:o="urn:schemas-microsoft-com:office:office" xmlns:r="http://schemas.openxmlformats.org/officeDocument/2006/relationships" xmlns:m="http://schemas.openxmlformats.org/officeDocument/2006/math" xmlns:v="urn:schemas-microsoft-com:vml" xmlns:wp14="http://schemas.microsoft.com/office/word/2010/wordprocessingDrawing" xmlns:wp="http://schemas.openxmlformats.org/drawingml/2006/wordprocessingDrawing" xmlns:w10="urn:schemas-microsoft-com:office:word" xmlns:w="http://schemas.openxmlformats.org/wordprocessingml/2006/main" xmlns:w14="http://schemas.microsoft.com/office/word/2010/wordml" xmlns:w15="http://schemas.microsoft.com/office/word/2012/wordml" xmlns:w16se="http://schemas.microsoft.com/office/word/2015/wordml/symex" xmlns:wpg="http://schemas.microsoft.com/office/word/2010/wordprocessingGroup" xmlns:wpi="http://schemas.microsoft.com/office/word/2010/wordprocessingInk" xmlns:wne="http://schemas.microsoft.com/office/word/2006/wordml" xmlns:wps="http://schemas.microsoft.com/office/word/2010/wordprocessingShape" mc:Ignorable="w14 w15 w16se wp14">
+<w:numbering xmlns:wpc="http://schemas.microsoft.com/office/word/2010/wordprocessingCanvas" xmlns:cx="http://schemas.microsoft.com/office/drawing/2014/chartex" xmlns:cx1="http://schemas.microsoft.com/office/drawing/2015/9/8/chartex" xmlns:cx2="http://schemas.microsoft.com/office/drawing/2015/10/21/chartex" xmlns:cx3="http://schemas.microsoft.com/office/drawing/2016/5/9/chartex" xmlns:cx4="http://schemas.microsoft.com/office/drawing/2016/5/10/chartex" xmlns:cx5="http://schemas.microsoft.com/office/drawing/2016/5/11/chartex" xmlns:cx6="http://schemas.microsoft.com/office/drawing/2016/5/12/chartex" xmlns:cx7="http://schemas.microsoft.com/office/drawing/2016/5/13/chartex" xmlns:cx8="http://schemas.microsoft.com/office/drawing/2016/5/14/chartex" xmlns:mc="http://schemas.openxmlformats.org/markup-compatibility/2006" xmlns:aink="http://schemas.microsoft.com/office/drawing/2016/ink" xmlns:am3d="http://schemas.microsoft.com/office/drawing/2017/model3d" xmlns:o="urn:schemas-microsoft-com:office:office" xmlns:r="http://schemas.openxmlformats.org/officeDocument/2006/relationships" xmlns:m="http://schemas.openxmlformats.org/officeDocument/2006/math" xmlns:v="urn:schemas-microsoft-com:vml" xmlns:wp14="http://schemas.microsoft.com/office/word/2010/wordprocessingDrawing" xmlns:wp="http://schemas.openxmlformats.org/drawingml/2006/wordprocessingDrawing" xmlns:w10="urn:schemas-microsoft-com:office:word" xmlns:w="http://schemas.openxmlformats.org/wordprocessingml/2006/main" xmlns:w14="http://schemas.microsoft.com/office/word/2010/wordml" xmlns:w15="http://schemas.microsoft.com/office/word/2012/wordml" xmlns:w16cex="http://schemas.microsoft.com/office/word/2018/wordml/cex" xmlns:w16cid="http://schemas.microsoft.com/office/word/2016/wordml/cid" xmlns:w16="http://schemas.microsoft.com/office/word/2018/wordml" xmlns:w16se="http://schemas.microsoft.com/office/word/2015/wordml/symex" xmlns:wpg="http://schemas.microsoft.com/office/word/2010/wordprocessingGroup" xmlns:wpi="http://schemas.microsoft.com/office/word/2010/wordprocessingInk" xmlns:wne="http://schemas.microsoft.com/office/word/2006/wordml" xmlns:wps="http://schemas.microsoft.com/office/word/2010/wordprocessingShape" mc:Ignorable="w14 w15 w16se w16cid w16 w16cex wp14">
   <w:abstractNum w:abstractNumId="0" w15:restartNumberingAfterBreak="0">
     <w:nsid w:val="129A5E37"/>
     <w:multiLevelType w:val="hybridMultilevel"/>
@@ -1367,7 +1317,7 @@
 </file>
 
 <file path=word/styles.xml><?xml version="1.0" encoding="utf-8"?>
-<w:styles xmlns:mc="http://schemas.openxmlformats.org/markup-compatibility/2006" xmlns:r="http://schemas.openxmlformats.org/officeDocument/2006/relationships" xmlns:w="http://schemas.openxmlformats.org/wordprocessingml/2006/main" xmlns:w14="http://schemas.microsoft.com/office/word/2010/wordml" xmlns:w15="http://schemas.microsoft.com/office/word/2012/wordml" xmlns:w16se="http://schemas.microsoft.com/office/word/2015/wordml/symex" mc:Ignorable="w14 w15 w16se">
+<w:styles xmlns:mc="http://schemas.openxmlformats.org/markup-compatibility/2006" xmlns:r="http://schemas.openxmlformats.org/officeDocument/2006/relationships" xmlns:w="http://schemas.openxmlformats.org/wordprocessingml/2006/main" xmlns:w14="http://schemas.microsoft.com/office/word/2010/wordml" xmlns:w15="http://schemas.microsoft.com/office/word/2012/wordml" xmlns:w16cex="http://schemas.microsoft.com/office/word/2018/wordml/cex" xmlns:w16cid="http://schemas.microsoft.com/office/word/2016/wordml/cid" xmlns:w16="http://schemas.microsoft.com/office/word/2018/wordml" xmlns:w16se="http://schemas.microsoft.com/office/word/2015/wordml/symex" mc:Ignorable="w14 w15 w16se w16cid w16 w16cex">
   <w:docDefaults>
     <w:rPrDefault>
       <w:rPr>
@@ -1383,7 +1333,7 @@
       </w:pPr>
     </w:pPrDefault>
   </w:docDefaults>
-  <w:latentStyles w:defLockedState="0" w:defUIPriority="99" w:defSemiHidden="0" w:defUnhideWhenUsed="0" w:defQFormat="0" w:count="371">
+  <w:latentStyles w:defLockedState="0" w:defUIPriority="99" w:defSemiHidden="0" w:defUnhideWhenUsed="0" w:defQFormat="0" w:count="376">
     <w:lsdException w:name="Normal" w:uiPriority="0" w:qFormat="1"/>
     <w:lsdException w:name="heading 1" w:uiPriority="9" w:qFormat="1"/>
     <w:lsdException w:name="heading 2" w:semiHidden="1" w:uiPriority="9" w:unhideWhenUsed="1" w:qFormat="1"/>
@@ -1489,7 +1439,6 @@
     <w:lsdException w:name="HTML Sample" w:semiHidden="1" w:unhideWhenUsed="1"/>
     <w:lsdException w:name="HTML Typewriter" w:semiHidden="1" w:unhideWhenUsed="1"/>
     <w:lsdException w:name="HTML Variable" w:semiHidden="1" w:unhideWhenUsed="1"/>
-    <w:lsdException w:name="Normal Table" w:semiHidden="1" w:unhideWhenUsed="1"/>
     <w:lsdException w:name="annotation subject" w:semiHidden="1" w:unhideWhenUsed="1"/>
     <w:lsdException w:name="No List" w:semiHidden="1" w:unhideWhenUsed="1"/>
     <w:lsdException w:name="Outline List 1" w:semiHidden="1" w:unhideWhenUsed="1"/>
@@ -1532,11 +1481,8 @@
     <w:lsdException w:name="Table Contemporary" w:semiHidden="1" w:unhideWhenUsed="1"/>
     <w:lsdException w:name="Table Elegant" w:semiHidden="1" w:unhideWhenUsed="1"/>
     <w:lsdException w:name="Table Professional" w:semiHidden="1" w:unhideWhenUsed="1"/>
-    <w:lsdException w:name="Table Subtle 1" w:semiHidden="1" w:unhideWhenUsed="1"/>
     <w:lsdException w:name="Table Subtle 2" w:semiHidden="1" w:unhideWhenUsed="1"/>
     <w:lsdException w:name="Table Web 1" w:semiHidden="1" w:unhideWhenUsed="1"/>
-    <w:lsdException w:name="Table Web 2" w:semiHidden="1" w:unhideWhenUsed="1"/>
-    <w:lsdException w:name="Table Web 3" w:semiHidden="1" w:unhideWhenUsed="1"/>
     <w:lsdException w:name="Balloon Text" w:semiHidden="1" w:unhideWhenUsed="1"/>
     <w:lsdException w:name="Table Grid" w:uiPriority="39"/>
     <w:lsdException w:name="Table Theme" w:semiHidden="1" w:unhideWhenUsed="1"/>
@@ -1755,6 +1701,11 @@
     <w:lsdException w:name="List Table 5 Dark Accent 6" w:uiPriority="50"/>
     <w:lsdException w:name="List Table 6 Colorful Accent 6" w:uiPriority="51"/>
     <w:lsdException w:name="List Table 7 Colorful Accent 6" w:uiPriority="52"/>
+    <w:lsdException w:name="Mention" w:semiHidden="1" w:unhideWhenUsed="1"/>
+    <w:lsdException w:name="Smart Hyperlink" w:semiHidden="1" w:unhideWhenUsed="1"/>
+    <w:lsdException w:name="Hashtag" w:semiHidden="1" w:unhideWhenUsed="1"/>
+    <w:lsdException w:name="Unresolved Mention" w:semiHidden="1" w:unhideWhenUsed="1"/>
+    <w:lsdException w:name="Smart Link" w:semiHidden="1" w:unhideWhenUsed="1"/>
   </w:latentStyles>
   <w:style w:type="paragraph" w:default="1" w:styleId="Normal">
     <w:name w:val="Normal"/>

</xml_diff>